<commit_message>
create change 2 apply
</commit_message>
<xml_diff>
--- a/随堂笔记/chap02 高可用安装/kubeadm安装方式/最新版安装方法/2.1、Kubeadm高可用最新版(推荐).docx
+++ b/随堂笔记/chap02 高可用安装/kubeadm安装方式/最新版安装方法/2.1、Kubeadm高可用最新版(推荐).docx
@@ -4028,15 +4028,10 @@
     <w:p>
       <w:pPr>
         <w:pStyle w:val="Swift"/>
-        <w:rPr>
-          <w:rFonts w:hint="eastAsia"/>
-        </w:rPr>
       </w:pPr>
       <w:r>
         <w:t>net.bridge.bridge-nf-call-ip6tables = 1</w:t>
       </w:r>
-      <w:bookmarkStart w:id="15" w:name="_GoBack"/>
-      <w:bookmarkEnd w:id="15"/>
     </w:p>
     <w:p>
       <w:pPr>
@@ -4291,8 +4286,8 @@
       <w:pPr>
         <w:pStyle w:val="31"/>
       </w:pPr>
-      <w:bookmarkStart w:id="16" w:name="_Toc9026223"/>
-      <w:bookmarkStart w:id="17" w:name="_Toc12714932"/>
+      <w:bookmarkStart w:id="15" w:name="_Toc9026223"/>
+      <w:bookmarkStart w:id="16" w:name="_Toc12714932"/>
       <w:r>
         <w:lastRenderedPageBreak/>
         <w:t>1.1.3</w:t>
@@ -4312,8 +4307,8 @@
         </w:rPr>
         <w:t>基本组件安装</w:t>
       </w:r>
+      <w:bookmarkEnd w:id="15"/>
       <w:bookmarkEnd w:id="16"/>
-      <w:bookmarkEnd w:id="17"/>
     </w:p>
     <w:p>
       <w:pPr>
@@ -4897,8 +4892,8 @@
       <w:pPr>
         <w:pStyle w:val="31"/>
       </w:pPr>
-      <w:bookmarkStart w:id="18" w:name="_Toc9026224"/>
-      <w:bookmarkStart w:id="19" w:name="_Toc12714933"/>
+      <w:bookmarkStart w:id="17" w:name="_Toc9026224"/>
+      <w:bookmarkStart w:id="18" w:name="_Toc12714933"/>
       <w:r>
         <w:t>1.1.4</w:t>
       </w:r>
@@ -4911,8 +4906,8 @@
       <w:r>
         <w:t xml:space="preserve"> </w:t>
       </w:r>
+      <w:bookmarkEnd w:id="17"/>
       <w:bookmarkEnd w:id="18"/>
-      <w:bookmarkEnd w:id="19"/>
       <w:r>
         <w:rPr>
           <w:rFonts w:hint="eastAsia"/>
@@ -8520,8 +8515,8 @@
       <w:pPr>
         <w:pStyle w:val="31"/>
       </w:pPr>
-      <w:bookmarkStart w:id="20" w:name="_Toc9026225"/>
-      <w:bookmarkStart w:id="21" w:name="_Toc12714934"/>
+      <w:bookmarkStart w:id="19" w:name="_Toc9026225"/>
+      <w:bookmarkStart w:id="20" w:name="_Toc12714934"/>
       <w:r>
         <w:t>1.1.5</w:t>
       </w:r>
@@ -8540,8 +8535,8 @@
         </w:rPr>
         <w:t>组件的安装</w:t>
       </w:r>
+      <w:bookmarkEnd w:id="19"/>
       <w:bookmarkEnd w:id="20"/>
-      <w:bookmarkEnd w:id="21"/>
     </w:p>
     <w:p>
       <w:pPr>
@@ -8908,8 +8903,8 @@
       <w:pPr>
         <w:pStyle w:val="31"/>
       </w:pPr>
-      <w:bookmarkStart w:id="22" w:name="_Toc9026226"/>
-      <w:bookmarkStart w:id="23" w:name="_Toc12714935"/>
+      <w:bookmarkStart w:id="21" w:name="_Toc9026226"/>
+      <w:bookmarkStart w:id="22" w:name="_Toc12714935"/>
       <w:r>
         <w:t>1.1.6</w:t>
       </w:r>
@@ -8931,8 +8926,8 @@
       <w:r>
         <w:t>Master</w:t>
       </w:r>
+      <w:bookmarkEnd w:id="21"/>
       <w:bookmarkEnd w:id="22"/>
-      <w:bookmarkEnd w:id="23"/>
     </w:p>
     <w:p>
       <w:pPr>
@@ -9167,8 +9162,8 @@
       <w:pPr>
         <w:pStyle w:val="31"/>
       </w:pPr>
-      <w:bookmarkStart w:id="24" w:name="_Toc9026227"/>
-      <w:bookmarkStart w:id="25" w:name="_Toc12714936"/>
+      <w:bookmarkStart w:id="23" w:name="_Toc9026227"/>
+      <w:bookmarkStart w:id="24" w:name="_Toc12714936"/>
       <w:r>
         <w:t>1.1.7</w:t>
       </w:r>
@@ -9187,8 +9182,8 @@
         </w:rPr>
         <w:t>节点的配置</w:t>
       </w:r>
+      <w:bookmarkEnd w:id="23"/>
       <w:bookmarkEnd w:id="24"/>
-      <w:bookmarkEnd w:id="25"/>
     </w:p>
     <w:p>
       <w:pPr>
@@ -9258,8 +9253,8 @@
       <w:pPr>
         <w:pStyle w:val="31"/>
       </w:pPr>
-      <w:bookmarkStart w:id="26" w:name="_Toc9026228"/>
-      <w:bookmarkStart w:id="27" w:name="_Toc12714937"/>
+      <w:bookmarkStart w:id="25" w:name="_Toc9026228"/>
+      <w:bookmarkStart w:id="26" w:name="_Toc12714937"/>
       <w:r>
         <w:t>1.1.8</w:t>
       </w:r>
@@ -9278,8 +9273,8 @@
         </w:rPr>
         <w:t>部署</w:t>
       </w:r>
+      <w:bookmarkEnd w:id="25"/>
       <w:bookmarkEnd w:id="26"/>
-      <w:bookmarkEnd w:id="27"/>
     </w:p>
     <w:p>
       <w:pPr>
@@ -9666,7 +9661,26 @@
         <w:rPr>
           <w:color w:val="FF0000"/>
         </w:rPr>
-        <w:t>kubectl  create -f  metrics-server-3.6.1/</w:t>
+        <w:t xml:space="preserve">kubectl  </w:t>
+      </w:r>
+      <w:r>
+        <w:rPr>
+          <w:rFonts w:hint="eastAsia"/>
+          <w:color w:val="FF0000"/>
+        </w:rPr>
+        <w:t>apply</w:t>
+      </w:r>
+      <w:r>
+        <w:rPr>
+          <w:color w:val="FF0000"/>
+        </w:rPr>
+        <w:t xml:space="preserve"> </w:t>
+      </w:r>
+      <w:r>
+        <w:rPr>
+          <w:color w:val="FF0000"/>
+        </w:rPr>
+        <w:t>-f  metrics-server-3.6.1/</w:t>
       </w:r>
     </w:p>
     <w:p>
@@ -9879,7 +9893,28 @@
         <w:rPr>
           <w:color w:val="FF0000"/>
         </w:rPr>
-        <w:t>kubectl  create -f  metrics-server-0.3.7/</w:t>
+        <w:t xml:space="preserve">kubectl  </w:t>
+      </w:r>
+      <w:r>
+        <w:rPr>
+          <w:rFonts w:hint="eastAsia"/>
+          <w:color w:val="FF0000"/>
+        </w:rPr>
+        <w:t>apply</w:t>
+      </w:r>
+      <w:r>
+        <w:rPr>
+          <w:color w:val="FF0000"/>
+        </w:rPr>
+        <w:t xml:space="preserve"> </w:t>
+      </w:r>
+      <w:bookmarkStart w:id="27" w:name="_GoBack"/>
+      <w:bookmarkEnd w:id="27"/>
+      <w:r>
+        <w:rPr>
+          <w:color w:val="FF0000"/>
+        </w:rPr>
+        <w:t>-f  metrics-server-0.3.7/</w:t>
       </w:r>
     </w:p>
     <w:p>
@@ -12345,7 +12380,7 @@
         <v:path o:extrusionok="f" gradientshapeok="t" o:connecttype="rect"/>
         <o:lock v:ext="edit" aspectratio="t"/>
       </v:shapetype>
-      <v:shape id="_x0000_i1027" type="#_x0000_t75" style="width:8.25pt;height:8.25pt" o:bullet="t">
+      <v:shape id="_x0000_i1028" type="#_x0000_t75" style="width:8.3pt;height:8.3pt" o:bullet="t">
         <v:imagedata r:id="rId1" o:title="项目符号1"/>
       </v:shape>
     </w:pict>

</xml_diff>